<commit_message>
updated according Franks recommendations
</commit_message>
<xml_diff>
--- a/OPNFV basic VNF in Openstack.docx
+++ b/OPNFV basic VNF in Openstack.docx
@@ -12,8 +12,6 @@
       <w:r>
         <w:t>n Openstack</w:t>
       </w:r>
-      <w:bookmarkStart w:id="0" w:name="_GoBack"/>
-      <w:bookmarkEnd w:id="0"/>
     </w:p>
     <w:p>
       <w:pPr>
@@ -729,18 +727,20 @@
     <w:p>
       <w:pPr>
         <w:spacing w:before="100" w:beforeAutospacing="1" w:after="100" w:afterAutospacing="1"/>
-      </w:pPr>
-      <w:r>
-        <w:tab/>
-        <w:t>Openwrt image is not part of the deployment. We need to find suitable openwrt image, or build one, and then use glance to create image in openstack.</w:t>
-      </w:r>
-    </w:p>
-    <w:p>
-      <w:pPr>
-        <w:pStyle w:val="ListParagraph"/>
-        <w:spacing w:before="100" w:beforeAutospacing="1" w:after="100" w:afterAutospacing="1"/>
-        <w:ind w:left="1068"/>
-      </w:pPr>
+        <w:ind w:firstLine="708"/>
+      </w:pPr>
+      <w:r>
+        <w:t xml:space="preserve">Openwrt image is not part of the deployment. We need </w:t>
+      </w:r>
+      <w:r>
+        <w:t xml:space="preserve">to download suitable openwrt image </w:t>
+      </w:r>
+      <w:r>
+        <w:t>and then use glance to create image in openstack.</w:t>
+      </w:r>
+      <w:r>
+        <w:t xml:space="preserve"> </w:t>
+      </w:r>
     </w:p>
     <w:p>
       <w:pPr>
@@ -752,74 +752,63 @@
         <w:spacing w:before="100" w:beforeAutospacing="1" w:after="100" w:afterAutospacing="1"/>
       </w:pPr>
       <w:r>
-        <w:t xml:space="preserve">Download openwrt image step 1a) or build one step 1b) </w:t>
-      </w:r>
-    </w:p>
-    <w:p>
-      <w:pPr>
-        <w:pStyle w:val="ListParagraph"/>
-        <w:spacing w:before="100" w:beforeAutospacing="1" w:after="100" w:afterAutospacing="1"/>
-      </w:pPr>
-    </w:p>
-    <w:p>
-      <w:pPr>
-        <w:pStyle w:val="ListParagraph"/>
-        <w:numPr>
-          <w:ilvl w:val="0"/>
-          <w:numId w:val="4"/>
-        </w:numPr>
-        <w:spacing w:before="100" w:beforeAutospacing="1" w:after="100" w:afterAutospacing="1"/>
-      </w:pPr>
-      <w:r>
-        <w:t>Pre-built openwrt image download:</w:t>
-      </w:r>
-    </w:p>
-    <w:p>
-      <w:pPr>
-        <w:spacing w:before="100" w:beforeAutospacing="1" w:after="100" w:afterAutospacing="1"/>
-        <w:ind w:left="708" w:firstLine="708"/>
-      </w:pPr>
-      <w:hyperlink r:id="rId14" w:history="1">
-        <w:r>
-          <w:rPr>
-            <w:rStyle w:val="Hyperlink"/>
-          </w:rPr>
-          <w:t>https://github.com/samos123/openstack-openwrt-image/releases/download/0.1/openwrt-x86-kvm_guest-combined-ext4.img</w:t>
-        </w:r>
-      </w:hyperlink>
-    </w:p>
-    <w:p>
-      <w:pPr>
-        <w:pStyle w:val="ListParagraph"/>
-        <w:numPr>
-          <w:ilvl w:val="0"/>
-          <w:numId w:val="4"/>
-        </w:numPr>
-        <w:spacing w:before="100" w:beforeAutospacing="1" w:after="100" w:afterAutospacing="1"/>
-      </w:pPr>
-      <w:r>
-        <w:t>Or follow this tutorial to build one:</w:t>
-      </w:r>
-    </w:p>
-    <w:p>
-      <w:pPr>
-        <w:spacing w:before="100" w:beforeAutospacing="1" w:after="100" w:afterAutospacing="1"/>
-        <w:ind w:left="708" w:firstLine="708"/>
-      </w:pPr>
-      <w:hyperlink r:id="rId15" w:history="1">
-        <w:r>
-          <w:rPr>
-            <w:rStyle w:val="Hyperlink"/>
-          </w:rPr>
-          <w:t>http://hackstack.org/x/blog/2014/08/17/openwrt-images-for-openstack/</w:t>
-        </w:r>
-      </w:hyperlink>
-    </w:p>
-    <w:p>
-      <w:pPr>
-        <w:pStyle w:val="ListParagraph"/>
-        <w:spacing w:before="100" w:beforeAutospacing="1" w:after="100" w:afterAutospacing="1"/>
-        <w:ind w:left="1068"/>
+        <w:t>Connect to the Sandbox VM:</w:t>
+      </w:r>
+    </w:p>
+    <w:p>
+      <w:pPr>
+        <w:pStyle w:val="ListParagraph"/>
+        <w:spacing w:before="100" w:beforeAutospacing="1"/>
+        <w:ind w:left="1066"/>
+        <w:rPr>
+          <w:rFonts w:ascii="Consolas" w:hAnsi="Consolas" w:cs="Consolas"/>
+          <w:i/>
+          <w:sz w:val="18"/>
+        </w:rPr>
+      </w:pPr>
+      <w:r>
+        <w:rPr>
+          <w:rFonts w:ascii="Consolas" w:hAnsi="Consolas" w:cs="Consolas"/>
+          <w:i/>
+          <w:sz w:val="18"/>
+        </w:rPr>
+        <w:t xml:space="preserve"># </w:t>
+      </w:r>
+      <w:r>
+        <w:rPr>
+          <w:rFonts w:ascii="Consolas" w:hAnsi="Consolas" w:cs="Consolas"/>
+          <w:i/>
+          <w:sz w:val="18"/>
+        </w:rPr>
+        <w:t xml:space="preserve">ssh </w:t>
+      </w:r>
+      <w:r>
+        <w:rPr>
+          <w:rFonts w:ascii="Consolas" w:hAnsi="Consolas" w:cs="Consolas"/>
+          <w:i/>
+          <w:sz w:val="18"/>
+        </w:rPr>
+        <w:t>root@</w:t>
+      </w:r>
+      <w:r>
+        <w:rPr>
+          <w:rFonts w:ascii="Consolas" w:hAnsi="Consolas" w:cs="Consolas"/>
+          <w:i/>
+          <w:sz w:val="18"/>
+        </w:rPr>
+        <w:t>10.10.10.xxx</w:t>
+      </w:r>
+    </w:p>
+    <w:p>
+      <w:pPr>
+        <w:pStyle w:val="ListParagraph"/>
+        <w:spacing w:before="100" w:beforeAutospacing="1"/>
+        <w:ind w:left="1066"/>
+        <w:rPr>
+          <w:rFonts w:ascii="Consolas" w:hAnsi="Consolas" w:cs="Consolas"/>
+          <w:i/>
+          <w:sz w:val="18"/>
+        </w:rPr>
       </w:pPr>
     </w:p>
     <w:p>
@@ -832,16 +821,89 @@
         <w:spacing w:before="100" w:beforeAutospacing="1" w:after="100" w:afterAutospacing="1"/>
       </w:pPr>
       <w:r>
-        <w:t xml:space="preserve">Copy the image to the controller. To access the controller we need to go via fuel and to fuel we can connect from sandbox. </w:t>
-      </w:r>
-    </w:p>
-    <w:p>
-      <w:pPr>
-        <w:spacing w:before="100" w:beforeAutospacing="1" w:after="100" w:afterAutospacing="1"/>
-      </w:pPr>
-      <w:r>
-        <w:t xml:space="preserve">The path is as follows: Local PC -&gt; sandbox PC -&gt; fuel -&gt; controller. </w:t>
-      </w:r>
+        <w:t>Download openwrt image</w:t>
+      </w:r>
+    </w:p>
+    <w:p>
+      <w:pPr>
+        <w:spacing w:before="100" w:beforeAutospacing="1" w:after="100" w:afterAutospacing="1"/>
+        <w:ind w:left="708" w:firstLine="360"/>
+      </w:pPr>
+      <w:r>
+        <w:rPr>
+          <w:rFonts w:ascii="Consolas" w:hAnsi="Consolas" w:cs="Consolas"/>
+          <w:i/>
+          <w:sz w:val="18"/>
+        </w:rPr>
+        <w:t xml:space="preserve"># </w:t>
+      </w:r>
+      <w:r>
+        <w:rPr>
+          <w:rFonts w:ascii="Consolas" w:hAnsi="Consolas" w:cs="Consolas"/>
+          <w:i/>
+          <w:sz w:val="18"/>
+        </w:rPr>
+        <w:t>wget</w:t>
+      </w:r>
+      <w:r>
+        <w:rPr>
+          <w:rFonts w:ascii="Consolas" w:hAnsi="Consolas" w:cs="Consolas"/>
+          <w:i/>
+          <w:sz w:val="18"/>
+        </w:rPr>
+        <w:t xml:space="preserve"> </w:t>
+      </w:r>
+      <w:r>
+        <w:rPr>
+          <w:rFonts w:ascii="Consolas" w:hAnsi="Consolas" w:cs="Consolas"/>
+          <w:i/>
+          <w:sz w:val="18"/>
+        </w:rPr>
+        <w:t>https://github.com/samos123/openstack-openwrt-image/releases/download/0.1/openwrt-x86-kvm_guest-combined-ext4.img</w:t>
+      </w:r>
+    </w:p>
+    <w:p>
+      <w:pPr>
+        <w:pStyle w:val="ListParagraph"/>
+        <w:spacing w:before="100" w:beforeAutospacing="1" w:after="100" w:afterAutospacing="1"/>
+        <w:ind w:left="1068"/>
+      </w:pPr>
+    </w:p>
+    <w:p>
+      <w:pPr>
+        <w:pStyle w:val="ListParagraph"/>
+        <w:numPr>
+          <w:ilvl w:val="0"/>
+          <w:numId w:val="2"/>
+        </w:numPr>
+        <w:spacing w:before="100" w:beforeAutospacing="1" w:after="100" w:afterAutospacing="1"/>
+      </w:pPr>
+      <w:r>
+        <w:t xml:space="preserve">Copy the image to the controller. To access the controller we need to go via fuel and to </w:t>
+      </w:r>
+      <w:r>
+        <w:t xml:space="preserve">the </w:t>
+      </w:r>
+      <w:r>
+        <w:t xml:space="preserve">fuel we can connect from sandbox. </w:t>
+      </w:r>
+    </w:p>
+    <w:p>
+      <w:pPr>
+        <w:spacing w:before="100" w:beforeAutospacing="1" w:after="100" w:afterAutospacing="1"/>
+      </w:pPr>
+      <w:r>
+        <w:t>The path is as follows: sandbox VM</w:t>
+      </w:r>
+      <w:r>
+        <w:t xml:space="preserve"> -&gt; fuel -&gt; controller. </w:t>
+      </w:r>
+    </w:p>
+    <w:p>
+      <w:pPr>
+        <w:spacing w:before="100" w:beforeAutospacing="1" w:after="100" w:afterAutospacing="1"/>
+        <w:jc w:val="center"/>
+      </w:pPr>
     </w:p>
     <w:p>
       <w:pPr>
@@ -854,80 +916,35 @@
         <w:ind w:left="1418"/>
       </w:pPr>
       <w:r>
-        <w:t xml:space="preserve">I use winscp to copy openwrt image from my local PC to sandbox PC. </w:t>
-      </w:r>
-      <w:r>
-        <w:t xml:space="preserve"> </w:t>
-      </w:r>
-    </w:p>
-    <w:p>
-      <w:pPr>
-        <w:pStyle w:val="ListParagraph"/>
-        <w:spacing w:before="100" w:beforeAutospacing="1" w:after="100" w:afterAutospacing="1"/>
-        <w:ind w:left="1418"/>
-      </w:pPr>
-      <w:r>
-        <w:t>NOTE: To save one step we don’t have to download image to local PC and copy to Sandbox VM, we are able to download directly to Sandbox VM using wget. It’s up to user.</w:t>
-      </w:r>
-    </w:p>
-    <w:p>
-      <w:pPr>
-        <w:spacing w:before="100" w:beforeAutospacing="1" w:after="100" w:afterAutospacing="1"/>
-        <w:jc w:val="center"/>
-      </w:pPr>
-      <w:r>
-        <w:rPr>
-          <w:noProof/>
-          <w:lang w:eastAsia="sk-SK"/>
-        </w:rPr>
-        <w:drawing>
-          <wp:inline distT="0" distB="0" distL="0" distR="0" wp14:anchorId="0F424762" wp14:editId="7CB921C9">
-            <wp:extent cx="4911436" cy="2545385"/>
-            <wp:effectExtent l="0" t="0" r="3810" b="7620"/>
-            <wp:docPr id="1" name="Picture 1"/>
-            <wp:cNvGraphicFramePr>
-              <a:graphicFrameLocks xmlns:a="http://schemas.openxmlformats.org/drawingml/2006/main" noChangeAspect="1"/>
-            </wp:cNvGraphicFramePr>
-            <a:graphic xmlns:a="http://schemas.openxmlformats.org/drawingml/2006/main">
-              <a:graphicData uri="http://schemas.openxmlformats.org/drawingml/2006/picture">
-                <pic:pic xmlns:pic="http://schemas.openxmlformats.org/drawingml/2006/picture">
-                  <pic:nvPicPr>
-                    <pic:cNvPr id="0" name="Picture 1"/>
-                    <pic:cNvPicPr>
-                      <a:picLocks noChangeAspect="1" noChangeArrowheads="1"/>
-                    </pic:cNvPicPr>
-                  </pic:nvPicPr>
-                  <pic:blipFill>
-                    <a:blip r:embed="rId16" cstate="print">
-                      <a:extLst>
-                        <a:ext uri="{28A0092B-C50C-407E-A947-70E740481C1C}">
-                          <a14:useLocalDpi xmlns:a14="http://schemas.microsoft.com/office/drawing/2010/main" val="0"/>
-                        </a:ext>
-                      </a:extLst>
-                    </a:blip>
-                    <a:srcRect/>
-                    <a:stretch>
-                      <a:fillRect/>
-                    </a:stretch>
-                  </pic:blipFill>
-                  <pic:spPr bwMode="auto">
-                    <a:xfrm>
-                      <a:off x="0" y="0"/>
-                      <a:ext cx="4911436" cy="2545385"/>
-                    </a:xfrm>
-                    <a:prstGeom prst="rect">
-                      <a:avLst/>
-                    </a:prstGeom>
-                    <a:noFill/>
-                    <a:ln>
-                      <a:noFill/>
-                    </a:ln>
-                  </pic:spPr>
-                </pic:pic>
-              </a:graphicData>
-            </a:graphic>
-          </wp:inline>
-        </w:drawing>
+        <w:t>S</w:t>
+      </w:r>
+      <w:r>
+        <w:t xml:space="preserve">imply </w:t>
+      </w:r>
+      <w:r>
+        <w:t>copy the image using scp</w:t>
+      </w:r>
+      <w:r>
+        <w:t xml:space="preserve"> to fuel:</w:t>
+      </w:r>
+    </w:p>
+    <w:p>
+      <w:pPr>
+        <w:spacing w:before="100" w:beforeAutospacing="1" w:after="100" w:afterAutospacing="1"/>
+        <w:ind w:left="710" w:firstLine="706"/>
+        <w:rPr>
+          <w:rFonts w:ascii="Consolas" w:hAnsi="Consolas" w:cs="Consolas"/>
+          <w:i/>
+          <w:sz w:val="18"/>
+        </w:rPr>
+      </w:pPr>
+      <w:r>
+        <w:rPr>
+          <w:rFonts w:ascii="Consolas" w:hAnsi="Consolas" w:cs="Consolas"/>
+          <w:i/>
+          <w:sz w:val="18"/>
+        </w:rPr>
+        <w:t># scp openwrt-x86-kvm_guest-combined-ext4.img 10.20.0.2:/root</w:t>
       </w:r>
     </w:p>
     <w:p>
@@ -941,64 +958,31 @@
         <w:ind w:left="1418"/>
       </w:pPr>
       <w:r>
-        <w:t>Then simply I use scp to copy to fuel:</w:t>
+        <w:t>ssh to fuel</w:t>
       </w:r>
     </w:p>
     <w:p>
       <w:pPr>
         <w:spacing w:before="100" w:beforeAutospacing="1" w:after="100" w:afterAutospacing="1"/>
         <w:ind w:left="710" w:firstLine="706"/>
+      </w:pPr>
+      <w:r>
         <w:rPr>
           <w:rFonts w:ascii="Consolas" w:hAnsi="Consolas" w:cs="Consolas"/>
           <w:i/>
           <w:sz w:val="18"/>
         </w:rPr>
-      </w:pPr>
+        <w:t xml:space="preserve"># </w:t>
+      </w:r>
       <w:r>
         <w:rPr>
           <w:rFonts w:ascii="Consolas" w:hAnsi="Consolas" w:cs="Consolas"/>
           <w:i/>
           <w:sz w:val="18"/>
         </w:rPr>
-        <w:t># scp openwrt-x86-kvm_guest-combined-ext4.img 10.20.0.2:/root</w:t>
-      </w:r>
-    </w:p>
-    <w:p>
-      <w:pPr>
-        <w:pStyle w:val="ListParagraph"/>
-        <w:numPr>
-          <w:ilvl w:val="0"/>
-          <w:numId w:val="3"/>
-        </w:numPr>
-        <w:spacing w:before="100" w:beforeAutospacing="1" w:after="100" w:afterAutospacing="1"/>
-        <w:ind w:left="1418"/>
-      </w:pPr>
-      <w:r>
-        <w:t>ssh to fuel</w:t>
-      </w:r>
-    </w:p>
-    <w:p>
-      <w:pPr>
-        <w:spacing w:before="100" w:beforeAutospacing="1" w:after="100" w:afterAutospacing="1"/>
-        <w:ind w:left="710" w:firstLine="706"/>
-      </w:pPr>
-      <w:r>
-        <w:rPr>
-          <w:rFonts w:ascii="Consolas" w:hAnsi="Consolas" w:cs="Consolas"/>
-          <w:i/>
-          <w:sz w:val="18"/>
-        </w:rPr>
-        <w:t xml:space="preserve"># </w:t>
-      </w:r>
-      <w:r>
-        <w:rPr>
-          <w:rFonts w:ascii="Consolas" w:hAnsi="Consolas" w:cs="Consolas"/>
-          <w:i/>
-          <w:sz w:val="18"/>
-        </w:rPr>
         <w:t xml:space="preserve">ssh </w:t>
       </w:r>
-      <w:hyperlink r:id="rId17" w:history="1">
+      <w:hyperlink r:id="rId14" w:history="1">
         <w:r>
           <w:rPr>
             <w:rStyle w:val="Hyperlink"/>
@@ -1029,7 +1013,10 @@
         <w:ind w:left="1418"/>
       </w:pPr>
       <w:r>
-        <w:t>First find out what is the ip address of controller by running command: fuel node.</w:t>
+        <w:t>F</w:t>
+      </w:r>
+      <w:r>
+        <w:t>ind out what is the ip address of controller by running command: fuel node.</w:t>
       </w:r>
       <w:r>
         <w:rPr>
@@ -1061,7 +1048,7 @@
                     </pic:cNvPicPr>
                   </pic:nvPicPr>
                   <pic:blipFill>
-                    <a:blip r:embed="rId18" cstate="print">
+                    <a:blip r:embed="rId15" cstate="print">
                       <a:extLst>
                         <a:ext uri="{28A0092B-C50C-407E-A947-70E740481C1C}">
                           <a14:useLocalDpi xmlns:a14="http://schemas.microsoft.com/office/drawing/2010/main" val="0"/>
@@ -1194,7 +1181,7 @@
         </w:rPr>
         <w:t xml:space="preserve"># ssh </w:t>
       </w:r>
-      <w:hyperlink r:id="rId19" w:history="1">
+      <w:hyperlink r:id="rId16" w:history="1">
         <w:r>
           <w:rPr>
             <w:rStyle w:val="Hyperlink"/>
@@ -1259,7 +1246,6 @@
         <w:spacing w:before="100" w:beforeAutospacing="1" w:after="100" w:afterAutospacing="1"/>
       </w:pPr>
       <w:r>
-        <w:lastRenderedPageBreak/>
         <w:t>Now we can create openwrt image in openstack</w:t>
       </w:r>
     </w:p>
@@ -1334,12 +1320,35 @@
       <w:pPr>
         <w:spacing w:before="100" w:beforeAutospacing="1" w:after="100" w:afterAutospacing="1"/>
         <w:ind w:left="360"/>
-        <w:rPr>
-          <w:rFonts w:ascii="Consolas" w:hAnsi="Consolas" w:cs="Consolas"/>
-          <w:i/>
-          <w:sz w:val="18"/>
-        </w:rPr>
-      </w:pPr>
+      </w:pPr>
+      <w:r>
+        <w:rPr>
+          <w:b/>
+        </w:rPr>
+        <w:t>NOTE</w:t>
+      </w:r>
+      <w:r>
+        <w:t xml:space="preserve">: </w:t>
+      </w:r>
+      <w:r>
+        <w:t>If you see error:</w:t>
+      </w:r>
+      <w:r>
+        <w:rPr>
+          <w:sz w:val="20"/>
+        </w:rPr>
+        <w:t xml:space="preserve"> „</w:t>
+      </w:r>
+      <w:r>
+        <w:rPr>
+          <w:i/>
+          <w:sz w:val="18"/>
+        </w:rPr>
+        <w:t>Unable to determine the Keystone version to authenticate with using the given auth_url. Identity service may not support API version discovery. Please provide a versioned auth_url instead. error=Service Unavailable (HTTP 503)</w:t>
+      </w:r>
+      <w:r>
+        <w:t>“ It’s timeout issue with Sandbox and you need to try it again.</w:t>
+      </w:r>
     </w:p>
     <w:p>
       <w:pPr>
@@ -1354,6 +1363,9 @@
         <w:t>Now the steps are</w:t>
       </w:r>
       <w:r>
+        <w:t xml:space="preserve"> </w:t>
+      </w:r>
+      <w:r>
         <w:t>similar as for spawning cirros VM</w:t>
       </w:r>
     </w:p>
@@ -1386,7 +1398,15 @@
         <w:spacing w:before="100" w:beforeAutospacing="1" w:after="100" w:afterAutospacing="1"/>
       </w:pPr>
       <w:r>
-        <w:t>Spawn VM from image „openwrt“ with assigned network created in step 1. Steps are very similar to the cirros VM spawn, only when selecting Image name select „openwrt“ instead of „TestVM“.</w:t>
+        <w:t xml:space="preserve">Spawn VM from image „openwrt“ with assigned network created in step </w:t>
+      </w:r>
+      <w:r>
+        <w:t>5a)</w:t>
+      </w:r>
+      <w:bookmarkStart w:id="0" w:name="_GoBack"/>
+      <w:bookmarkEnd w:id="0"/>
+      <w:r>
+        <w:t>. Steps are very similar to the cirros VM spawn, only when selecting Image name select „openwrt“ instead of „TestVM“.</w:t>
       </w:r>
     </w:p>
     <w:p>
@@ -1441,6 +1461,7 @@
           <w:noProof/>
           <w:lang w:eastAsia="sk-SK"/>
         </w:rPr>
+        <w:lastRenderedPageBreak/>
         <w:drawing>
           <wp:inline distT="0" distB="0" distL="0" distR="0" wp14:anchorId="0D078685" wp14:editId="74C06764">
             <wp:extent cx="6480810" cy="3395980"/>
@@ -1457,7 +1478,7 @@
                     <pic:cNvPicPr/>
                   </pic:nvPicPr>
                   <pic:blipFill>
-                    <a:blip r:embed="rId20" cstate="print">
+                    <a:blip r:embed="rId17" cstate="print">
                       <a:extLst>
                         <a:ext uri="{28A0092B-C50C-407E-A947-70E740481C1C}">
                           <a14:useLocalDpi xmlns:a14="http://schemas.microsoft.com/office/drawing/2010/main" val="0"/>
@@ -1512,7 +1533,6 @@
           <w:noProof/>
           <w:lang w:eastAsia="sk-SK"/>
         </w:rPr>
-        <w:lastRenderedPageBreak/>
         <w:drawing>
           <wp:inline distT="0" distB="0" distL="0" distR="0" wp14:anchorId="4E7F8B8D" wp14:editId="0E198BAC">
             <wp:extent cx="6480810" cy="3623310"/>
@@ -1529,7 +1549,7 @@
                     <pic:cNvPicPr/>
                   </pic:nvPicPr>
                   <pic:blipFill>
-                    <a:blip r:embed="rId21">
+                    <a:blip r:embed="rId18">
                       <a:extLst>
                         <a:ext uri="{28A0092B-C50C-407E-A947-70E740481C1C}">
                           <a14:useLocalDpi xmlns:a14="http://schemas.microsoft.com/office/drawing/2010/main" val="0"/>
@@ -2315,7 +2335,7 @@
   <w:style w:type="paragraph" w:default="1" w:styleId="Normal">
     <w:name w:val="Normal"/>
     <w:qFormat/>
-    <w:rsid w:val="004676DE"/>
+    <w:rsid w:val="006D4571"/>
   </w:style>
   <w:style w:type="paragraph" w:styleId="Heading1">
     <w:name w:val="heading 1"/>
@@ -2647,7 +2667,7 @@
   <w:style w:type="paragraph" w:default="1" w:styleId="Normal">
     <w:name w:val="Normal"/>
     <w:qFormat/>
-    <w:rsid w:val="004676DE"/>
+    <w:rsid w:val="006D4571"/>
   </w:style>
   <w:style w:type="paragraph" w:styleId="Heading1">
     <w:name w:val="heading 1"/>

</xml_diff>